<commit_message>
update: add grid search
</commit_message>
<xml_diff>
--- a/anotaçoes/normalização dos dados.docx
+++ b/anotaçoes/normalização dos dados.docx
@@ -3,74 +3,336 @@
 <w:document xmlns:wpc="http://schemas.microsoft.com/office/word/2010/wordprocessingCanvas" xmlns:cx="http://schemas.microsoft.com/office/drawing/2014/chartex" xmlns:cx1="http://schemas.microsoft.com/office/drawing/2015/9/8/chartex" xmlns:cx2="http://schemas.microsoft.com/office/drawing/2015/10/21/chartex" xmlns:cx3="http://schemas.microsoft.com/office/drawing/2016/5/9/chartex" xmlns:cx4="http://schemas.microsoft.com/office/drawing/2016/5/10/chartex" xmlns:cx5="http://schemas.microsoft.com/office/drawing/2016/5/11/chartex" xmlns:cx6="http://schemas.microsoft.com/office/drawing/2016/5/12/chartex" xmlns:cx7="http://schemas.microsoft.com/office/drawing/2016/5/13/chartex" xmlns:cx8="http://schemas.microsoft.com/office/drawing/2016/5/14/chartex" xmlns:mc="http://schemas.openxmlformats.org/markup-compatibility/2006" xmlns:aink="http://schemas.microsoft.com/office/drawing/2016/ink" xmlns:am3d="http://schemas.microsoft.com/office/drawing/2017/model3d" xmlns:o="urn:schemas-microsoft-com:office:office" xmlns:oel="http://schemas.microsoft.com/office/2019/extlst" xmlns:r="http://schemas.openxmlformats.org/officeDocument/2006/relationships" xmlns:m="http://schemas.openxmlformats.org/officeDocument/2006/math" xmlns:v="urn:schemas-microsoft-com:vml" xmlns:wp14="http://schemas.microsoft.com/office/word/2010/wordprocessingDrawing" xmlns:wp="http://schemas.openxmlformats.org/drawingml/2006/wordprocessingDrawing" xmlns:w10="urn:schemas-microsoft-com:office:word" xmlns:w="http://schemas.openxmlformats.org/wordprocessingml/2006/main" xmlns:w14="http://schemas.microsoft.com/office/word/2010/wordml" xmlns:w15="http://schemas.microsoft.com/office/word/2012/wordml" xmlns:w16cex="http://schemas.microsoft.com/office/word/2018/wordml/cex" xmlns:w16cid="http://schemas.microsoft.com/office/word/2016/wordml/cid" xmlns:w16="http://schemas.microsoft.com/office/word/2018/wordml" xmlns:w16du="http://schemas.microsoft.com/office/word/2023/wordml/word16du" xmlns:w16sdtdh="http://schemas.microsoft.com/office/word/2020/wordml/sdtdatahash" xmlns:w16sdtfl="http://schemas.microsoft.com/office/word/2024/wordml/sdtformatlock" xmlns:w16se="http://schemas.microsoft.com/office/word/2015/wordml/symex" xmlns:wpg="http://schemas.microsoft.com/office/word/2010/wordprocessingGroup" xmlns:wpi="http://schemas.microsoft.com/office/word/2010/wordprocessingInk" xmlns:wne="http://schemas.microsoft.com/office/word/2006/wordml" xmlns:wps="http://schemas.microsoft.com/office/word/2010/wordprocessingShape" mc:Ignorable="w14 w15 w16se w16cid w16 w16cex w16sdtdh w16sdtfl w16du wp14">
   <w:body>
     <w:p>
-      <w:r>
-        <w:t xml:space="preserve">Cuidado com </w:t>
+      <w:pPr>
+        <w:rPr>
+          <w:lang w:val="en-US"/>
+        </w:rPr>
+      </w:pPr>
+    </w:p>
+    <w:p>
+      <w:pPr>
+        <w:rPr>
+          <w:b/>
+          <w:bCs/>
+        </w:rPr>
+      </w:pPr>
+      <w:r>
+        <w:rPr>
+          <w:b/>
+          <w:bCs/>
+        </w:rPr>
+        <w:t xml:space="preserve">Normalização dos dados e cuidado com data </w:t>
       </w:r>
       <w:proofErr w:type="spellStart"/>
       <w:r>
+        <w:rPr>
+          <w:b/>
+          <w:bCs/>
+        </w:rPr>
         <w:t>leakage</w:t>
       </w:r>
       <w:proofErr w:type="spellEnd"/>
-      <w:r>
-        <w:t xml:space="preserve"> (vazamento de informação)</w:t>
-      </w:r>
-      <w:r>
-        <w:t xml:space="preserve">, </w:t>
-      </w:r>
-      <w:proofErr w:type="gramStart"/>
-      <w:r>
-        <w:t>Quando</w:t>
-      </w:r>
-      <w:proofErr w:type="gramEnd"/>
-      <w:r>
-        <w:t xml:space="preserve"> normalizamos os dados</w:t>
-      </w:r>
-      <w:r>
-        <w:t xml:space="preserve">, nunca </w:t>
-      </w:r>
-      <w:proofErr w:type="gramStart"/>
-      <w:r>
-        <w:t>deve-se</w:t>
-      </w:r>
-      <w:proofErr w:type="gramEnd"/>
-      <w:r>
-        <w:t xml:space="preserve"> usar</w:t>
-      </w:r>
-      <w:r>
-        <w:t xml:space="preserve"> informações do conjunto de teste para escalar os dados de treino.</w:t>
-      </w:r>
-      <w:r>
-        <w:t xml:space="preserve"> </w:t>
-      </w:r>
-      <w:r>
-        <w:t xml:space="preserve">Isso é data </w:t>
+    </w:p>
+    <w:p>
+      <w:r>
+        <w:t xml:space="preserve">Para treinar o modelo LSTM de forma mais eficiente, decidi normalizar os dados usando </w:t>
       </w:r>
       <w:proofErr w:type="spellStart"/>
       <w:r>
+        <w:t>MinMaxScaler</w:t>
+      </w:r>
+      <w:proofErr w:type="spellEnd"/>
+      <w:r>
+        <w:t>, que transforma os valores para o intervalo entre 0 e 1.</w:t>
+      </w:r>
+    </w:p>
+    <w:p>
+      <w:r>
+        <w:rPr>
+          <w:b/>
+          <w:bCs/>
+        </w:rPr>
+        <w:t>Atenção importante:</w:t>
+      </w:r>
+      <w:r>
+        <w:t xml:space="preserve"> nunca se deve usar informações do conjunto de teste para escalar os dados de treino, pois isso configura </w:t>
+      </w:r>
+      <w:r>
+        <w:rPr>
+          <w:b/>
+          <w:bCs/>
+        </w:rPr>
+        <w:t xml:space="preserve">data </w:t>
+      </w:r>
+      <w:proofErr w:type="spellStart"/>
+      <w:r>
+        <w:rPr>
+          <w:b/>
+          <w:bCs/>
+        </w:rPr>
         <w:t>leakage</w:t>
       </w:r>
       <w:proofErr w:type="spellEnd"/>
       <w:r>
-        <w:t>, porque o modelo "viu" os dados futuros antes de treinar.</w:t>
-      </w:r>
-    </w:p>
-    <w:p>
-      <w:pPr>
+        <w:t xml:space="preserve"> (vazamento de informação), fazendo com que o modelo "veja" </w:t>
+      </w:r>
+      <w:r>
         <w:rPr>
           <w:u w:val="single"/>
         </w:rPr>
-      </w:pPr>
-      <w:r>
-        <w:t xml:space="preserve">Dito isso, tive que fazer dois </w:t>
+        <w:t>dados</w:t>
+      </w:r>
+      <w:r>
+        <w:t xml:space="preserve"> futuros antes de treinar.</w:t>
+      </w:r>
+    </w:p>
+    <w:p>
+      <w:r>
+        <w:pict w14:anchorId="67094D1F">
+          <v:rect id="_x0000_i1037" style="width:0;height:1.5pt" o:hralign="center" o:hrstd="t" o:hr="t" fillcolor="#a0a0a0" stroked="f"/>
+        </w:pict>
+      </w:r>
+    </w:p>
+    <w:p>
+      <w:pPr>
+        <w:rPr>
+          <w:b/>
+          <w:bCs/>
+        </w:rPr>
+      </w:pPr>
+      <w:r>
+        <w:rPr>
+          <w:b/>
+          <w:bCs/>
+        </w:rPr>
+        <w:t>Procedimento adotado</w:t>
+      </w:r>
+    </w:p>
+    <w:p>
+      <w:pPr>
+        <w:numPr>
+          <w:ilvl w:val="0"/>
+          <w:numId w:val="1"/>
+        </w:numPr>
+      </w:pPr>
+      <w:r>
+        <w:t xml:space="preserve">Dividi os dados em </w:t>
       </w:r>
       <w:proofErr w:type="spellStart"/>
       <w:r>
-        <w:t>scalers</w:t>
+        <w:t>train_data</w:t>
       </w:r>
       <w:proofErr w:type="spellEnd"/>
       <w:r>
-        <w:t xml:space="preserve">, um para o conjunto X e outro para o conjunto y, </w:t>
-      </w:r>
+        <w:t xml:space="preserve"> e </w:t>
+      </w:r>
+      <w:proofErr w:type="spellStart"/>
+      <w:r>
+        <w:t>test_data</w:t>
+      </w:r>
+      <w:proofErr w:type="spellEnd"/>
+      <w:r>
+        <w:t>.</w:t>
+      </w:r>
+    </w:p>
+    <w:p>
+      <w:pPr>
+        <w:numPr>
+          <w:ilvl w:val="0"/>
+          <w:numId w:val="1"/>
+        </w:numPr>
+      </w:pPr>
+      <w:r>
+        <w:t xml:space="preserve">Criei o </w:t>
+      </w:r>
+      <w:proofErr w:type="spellStart"/>
+      <w:r>
+        <w:t>scalador</w:t>
+      </w:r>
+      <w:proofErr w:type="spellEnd"/>
+      <w:r>
+        <w:t xml:space="preserve"> e ajustei apenas com os dados de treino:</w:t>
+      </w:r>
+    </w:p>
+    <w:p>
+      <w:pPr>
+        <w:numPr>
+          <w:ilvl w:val="1"/>
+          <w:numId w:val="1"/>
+        </w:numPr>
+      </w:pPr>
+      <w:proofErr w:type="spellStart"/>
+      <w:r>
+        <w:t>scaler</w:t>
+      </w:r>
+      <w:proofErr w:type="spellEnd"/>
+      <w:r>
+        <w:t xml:space="preserve"> = </w:t>
+      </w:r>
+      <w:proofErr w:type="spellStart"/>
+      <w:r>
+        <w:t>MinMaxScaler</w:t>
+      </w:r>
+      <w:proofErr w:type="spellEnd"/>
+      <w:r>
+        <w:t>(</w:t>
+      </w:r>
+      <w:proofErr w:type="spellStart"/>
+      <w:r>
+        <w:t>feature_range</w:t>
+      </w:r>
+      <w:proofErr w:type="spellEnd"/>
+      <w:r>
+        <w:t>=(0,1))</w:t>
+      </w:r>
+    </w:p>
+    <w:p>
+      <w:pPr>
+        <w:numPr>
+          <w:ilvl w:val="1"/>
+          <w:numId w:val="1"/>
+        </w:numPr>
+        <w:rPr>
+          <w:lang w:val="en-US"/>
+        </w:rPr>
+      </w:pPr>
+      <w:r>
+        <w:rPr>
+          <w:lang w:val="en-US"/>
+        </w:rPr>
+        <w:t>data_train_scaled = scaler.fit_transform(train_data)</w:t>
+      </w:r>
+    </w:p>
+    <w:p>
+      <w:pPr>
+        <w:numPr>
+          <w:ilvl w:val="0"/>
+          <w:numId w:val="1"/>
+        </w:numPr>
+      </w:pPr>
+      <w:r>
+        <w:t xml:space="preserve">Transformei os dados de teste usando o mesmo </w:t>
+      </w:r>
+      <w:proofErr w:type="spellStart"/>
+      <w:r>
+        <w:t>scalador</w:t>
+      </w:r>
+      <w:proofErr w:type="spellEnd"/>
+      <w:r>
+        <w:t>, sem refazer o ajuste:</w:t>
+      </w:r>
+    </w:p>
+    <w:p>
+      <w:pPr>
+        <w:numPr>
+          <w:ilvl w:val="1"/>
+          <w:numId w:val="1"/>
+        </w:numPr>
+        <w:rPr>
+          <w:lang w:val="en-US"/>
+        </w:rPr>
+      </w:pPr>
+      <w:r>
+        <w:rPr>
+          <w:lang w:val="en-US"/>
+        </w:rPr>
+        <w:t>data_test_scaled = scaler.transform(test_data)</w:t>
+      </w:r>
+    </w:p>
+    <w:p>
+      <w:r>
+        <w:t>Dessa forma, garanti que o modelo não teve acesso a informações do futuro durante o treino.</w:t>
+      </w:r>
+    </w:p>
+    <w:p>
+      <w:r>
+        <w:pict w14:anchorId="6AE08267">
+          <v:rect id="_x0000_i1038" style="width:0;height:1.5pt" o:hralign="center" o:hrstd="t" o:hr="t" fillcolor="#a0a0a0" stroked="f"/>
+        </w:pict>
+      </w:r>
+    </w:p>
+    <w:p>
+      <w:pPr>
+        <w:rPr>
+          <w:b/>
+          <w:bCs/>
+        </w:rPr>
+      </w:pPr>
+      <w:r>
+        <w:rPr>
+          <w:b/>
+          <w:bCs/>
+        </w:rPr>
+        <w:t>Criação das sequências</w:t>
+      </w:r>
+    </w:p>
+    <w:p>
+      <w:r>
+        <w:t>Após a normalização, dividi os dados em janelas de sequência para treinar a LSTM:</w:t>
+      </w:r>
+    </w:p>
+    <w:p>
+      <w:pPr>
+        <w:numPr>
+          <w:ilvl w:val="0"/>
+          <w:numId w:val="2"/>
+        </w:numPr>
+      </w:pPr>
+      <w:r>
+        <w:t>Tamanho da sequência (SEQ_LEN): 14</w:t>
+      </w:r>
+    </w:p>
+    <w:p>
+      <w:pPr>
+        <w:numPr>
+          <w:ilvl w:val="0"/>
+          <w:numId w:val="2"/>
+        </w:numPr>
+      </w:pPr>
+      <w:r>
+        <w:t>Criação das sequências:</w:t>
+      </w:r>
+    </w:p>
+    <w:p>
+      <w:pPr>
+        <w:numPr>
+          <w:ilvl w:val="1"/>
+          <w:numId w:val="2"/>
+        </w:numPr>
+        <w:rPr>
+          <w:lang w:val="en-US"/>
+        </w:rPr>
+      </w:pPr>
+      <w:r>
+        <w:rPr>
+          <w:lang w:val="en-US"/>
+        </w:rPr>
+        <w:t>X_train_scaled, y_train_scaled = create_sequences(data_train_scaled, SEQ_LEN)</w:t>
+      </w:r>
+    </w:p>
+    <w:p>
+      <w:pPr>
+        <w:numPr>
+          <w:ilvl w:val="1"/>
+          <w:numId w:val="2"/>
+        </w:numPr>
+        <w:rPr>
+          <w:lang w:val="en-US"/>
+        </w:rPr>
+      </w:pPr>
+      <w:r>
+        <w:rPr>
+          <w:lang w:val="en-US"/>
+        </w:rPr>
+        <w:t>X_test_scaled, y_test_scaled = create_sequences(data_test_scaled, SEQ_LEN)</w:t>
+      </w:r>
+    </w:p>
+    <w:p>
+      <w:pPr>
+        <w:rPr>
+          <w:lang w:val="en-US"/>
+        </w:rPr>
+      </w:pPr>
     </w:p>
     <w:sectPr>
       <w:pgSz w:w="11906" w:h="16838"/>
@@ -80,6 +342,283 @@
     </w:sectPr>
   </w:body>
 </w:document>
+</file>
+
+<file path=word/numbering.xml><?xml version="1.0" encoding="utf-8"?>
+<w:numbering xmlns:wpc="http://schemas.microsoft.com/office/word/2010/wordprocessingCanvas" xmlns:cx="http://schemas.microsoft.com/office/drawing/2014/chartex" xmlns:cx1="http://schemas.microsoft.com/office/drawing/2015/9/8/chartex" xmlns:cx2="http://schemas.microsoft.com/office/drawing/2015/10/21/chartex" xmlns:cx3="http://schemas.microsoft.com/office/drawing/2016/5/9/chartex" xmlns:cx4="http://schemas.microsoft.com/office/drawing/2016/5/10/chartex" xmlns:cx5="http://schemas.microsoft.com/office/drawing/2016/5/11/chartex" xmlns:cx6="http://schemas.microsoft.com/office/drawing/2016/5/12/chartex" xmlns:cx7="http://schemas.microsoft.com/office/drawing/2016/5/13/chartex" xmlns:cx8="http://schemas.microsoft.com/office/drawing/2016/5/14/chartex" xmlns:mc="http://schemas.openxmlformats.org/markup-compatibility/2006" xmlns:aink="http://schemas.microsoft.com/office/drawing/2016/ink" xmlns:am3d="http://schemas.microsoft.com/office/drawing/2017/model3d" xmlns:o="urn:schemas-microsoft-com:office:office" xmlns:oel="http://schemas.microsoft.com/office/2019/extlst" xmlns:r="http://schemas.openxmlformats.org/officeDocument/2006/relationships" xmlns:m="http://schemas.openxmlformats.org/officeDocument/2006/math" xmlns:v="urn:schemas-microsoft-com:vml" xmlns:wp14="http://schemas.microsoft.com/office/word/2010/wordprocessingDrawing" xmlns:wp="http://schemas.openxmlformats.org/drawingml/2006/wordprocessingDrawing" xmlns:w10="urn:schemas-microsoft-com:office:word" xmlns:w="http://schemas.openxmlformats.org/wordprocessingml/2006/main" xmlns:w14="http://schemas.microsoft.com/office/word/2010/wordml" xmlns:w15="http://schemas.microsoft.com/office/word/2012/wordml" xmlns:w16cex="http://schemas.microsoft.com/office/word/2018/wordml/cex" xmlns:w16cid="http://schemas.microsoft.com/office/word/2016/wordml/cid" xmlns:w16="http://schemas.microsoft.com/office/word/2018/wordml" xmlns:w16du="http://schemas.microsoft.com/office/word/2023/wordml/word16du" xmlns:w16sdtdh="http://schemas.microsoft.com/office/word/2020/wordml/sdtdatahash" xmlns:w16sdtfl="http://schemas.microsoft.com/office/word/2024/wordml/sdtformatlock" xmlns:w16se="http://schemas.microsoft.com/office/word/2015/wordml/symex" xmlns:wpg="http://schemas.microsoft.com/office/word/2010/wordprocessingGroup" xmlns:wpi="http://schemas.microsoft.com/office/word/2010/wordprocessingInk" xmlns:wne="http://schemas.microsoft.com/office/word/2006/wordml" xmlns:wps="http://schemas.microsoft.com/office/word/2010/wordprocessingShape" mc:Ignorable="w14 w15 w16se w16cid w16 w16cex w16sdtdh w16sdtfl w16du wp14">
+  <w:abstractNum w:abstractNumId="0" w15:restartNumberingAfterBreak="0">
+    <w:nsid w:val="6A063FB6"/>
+    <w:multiLevelType w:val="multilevel"/>
+    <w:tmpl w:val="F13C1A78"/>
+    <w:lvl w:ilvl="0">
+      <w:start w:val="1"/>
+      <w:numFmt w:val="decimal"/>
+      <w:lvlText w:val="%1."/>
+      <w:lvlJc w:val="left"/>
+      <w:pPr>
+        <w:tabs>
+          <w:tab w:val="num" w:pos="720"/>
+        </w:tabs>
+        <w:ind w:left="720" w:hanging="360"/>
+      </w:pPr>
+    </w:lvl>
+    <w:lvl w:ilvl="1">
+      <w:start w:val="1"/>
+      <w:numFmt w:val="bullet"/>
+      <w:lvlText w:val="o"/>
+      <w:lvlJc w:val="left"/>
+      <w:pPr>
+        <w:tabs>
+          <w:tab w:val="num" w:pos="1440"/>
+        </w:tabs>
+        <w:ind w:left="1440" w:hanging="360"/>
+      </w:pPr>
+      <w:rPr>
+        <w:rFonts w:ascii="Courier New" w:hAnsi="Courier New" w:hint="default"/>
+        <w:sz w:val="20"/>
+      </w:rPr>
+    </w:lvl>
+    <w:lvl w:ilvl="2" w:tentative="1">
+      <w:start w:val="1"/>
+      <w:numFmt w:val="decimal"/>
+      <w:lvlText w:val="%3."/>
+      <w:lvlJc w:val="left"/>
+      <w:pPr>
+        <w:tabs>
+          <w:tab w:val="num" w:pos="2160"/>
+        </w:tabs>
+        <w:ind w:left="2160" w:hanging="360"/>
+      </w:pPr>
+    </w:lvl>
+    <w:lvl w:ilvl="3" w:tentative="1">
+      <w:start w:val="1"/>
+      <w:numFmt w:val="decimal"/>
+      <w:lvlText w:val="%4."/>
+      <w:lvlJc w:val="left"/>
+      <w:pPr>
+        <w:tabs>
+          <w:tab w:val="num" w:pos="2880"/>
+        </w:tabs>
+        <w:ind w:left="2880" w:hanging="360"/>
+      </w:pPr>
+    </w:lvl>
+    <w:lvl w:ilvl="4" w:tentative="1">
+      <w:start w:val="1"/>
+      <w:numFmt w:val="decimal"/>
+      <w:lvlText w:val="%5."/>
+      <w:lvlJc w:val="left"/>
+      <w:pPr>
+        <w:tabs>
+          <w:tab w:val="num" w:pos="3600"/>
+        </w:tabs>
+        <w:ind w:left="3600" w:hanging="360"/>
+      </w:pPr>
+    </w:lvl>
+    <w:lvl w:ilvl="5" w:tentative="1">
+      <w:start w:val="1"/>
+      <w:numFmt w:val="decimal"/>
+      <w:lvlText w:val="%6."/>
+      <w:lvlJc w:val="left"/>
+      <w:pPr>
+        <w:tabs>
+          <w:tab w:val="num" w:pos="4320"/>
+        </w:tabs>
+        <w:ind w:left="4320" w:hanging="360"/>
+      </w:pPr>
+    </w:lvl>
+    <w:lvl w:ilvl="6" w:tentative="1">
+      <w:start w:val="1"/>
+      <w:numFmt w:val="decimal"/>
+      <w:lvlText w:val="%7."/>
+      <w:lvlJc w:val="left"/>
+      <w:pPr>
+        <w:tabs>
+          <w:tab w:val="num" w:pos="5040"/>
+        </w:tabs>
+        <w:ind w:left="5040" w:hanging="360"/>
+      </w:pPr>
+    </w:lvl>
+    <w:lvl w:ilvl="7" w:tentative="1">
+      <w:start w:val="1"/>
+      <w:numFmt w:val="decimal"/>
+      <w:lvlText w:val="%8."/>
+      <w:lvlJc w:val="left"/>
+      <w:pPr>
+        <w:tabs>
+          <w:tab w:val="num" w:pos="5760"/>
+        </w:tabs>
+        <w:ind w:left="5760" w:hanging="360"/>
+      </w:pPr>
+    </w:lvl>
+    <w:lvl w:ilvl="8" w:tentative="1">
+      <w:start w:val="1"/>
+      <w:numFmt w:val="decimal"/>
+      <w:lvlText w:val="%9."/>
+      <w:lvlJc w:val="left"/>
+      <w:pPr>
+        <w:tabs>
+          <w:tab w:val="num" w:pos="6480"/>
+        </w:tabs>
+        <w:ind w:left="6480" w:hanging="360"/>
+      </w:pPr>
+    </w:lvl>
+  </w:abstractNum>
+  <w:abstractNum w:abstractNumId="1" w15:restartNumberingAfterBreak="0">
+    <w:nsid w:val="7D64402E"/>
+    <w:multiLevelType w:val="multilevel"/>
+    <w:tmpl w:val="D1EA86D2"/>
+    <w:lvl w:ilvl="0">
+      <w:start w:val="1"/>
+      <w:numFmt w:val="bullet"/>
+      <w:lvlText w:val=""/>
+      <w:lvlJc w:val="left"/>
+      <w:pPr>
+        <w:tabs>
+          <w:tab w:val="num" w:pos="720"/>
+        </w:tabs>
+        <w:ind w:left="720" w:hanging="360"/>
+      </w:pPr>
+      <w:rPr>
+        <w:rFonts w:ascii="Symbol" w:hAnsi="Symbol" w:hint="default"/>
+        <w:sz w:val="20"/>
+      </w:rPr>
+    </w:lvl>
+    <w:lvl w:ilvl="1">
+      <w:start w:val="1"/>
+      <w:numFmt w:val="bullet"/>
+      <w:lvlText w:val="o"/>
+      <w:lvlJc w:val="left"/>
+      <w:pPr>
+        <w:tabs>
+          <w:tab w:val="num" w:pos="1440"/>
+        </w:tabs>
+        <w:ind w:left="1440" w:hanging="360"/>
+      </w:pPr>
+      <w:rPr>
+        <w:rFonts w:ascii="Courier New" w:hAnsi="Courier New" w:hint="default"/>
+        <w:sz w:val="20"/>
+      </w:rPr>
+    </w:lvl>
+    <w:lvl w:ilvl="2" w:tentative="1">
+      <w:start w:val="1"/>
+      <w:numFmt w:val="bullet"/>
+      <w:lvlText w:val=""/>
+      <w:lvlJc w:val="left"/>
+      <w:pPr>
+        <w:tabs>
+          <w:tab w:val="num" w:pos="2160"/>
+        </w:tabs>
+        <w:ind w:left="2160" w:hanging="360"/>
+      </w:pPr>
+      <w:rPr>
+        <w:rFonts w:ascii="Wingdings" w:hAnsi="Wingdings" w:hint="default"/>
+        <w:sz w:val="20"/>
+      </w:rPr>
+    </w:lvl>
+    <w:lvl w:ilvl="3" w:tentative="1">
+      <w:start w:val="1"/>
+      <w:numFmt w:val="bullet"/>
+      <w:lvlText w:val=""/>
+      <w:lvlJc w:val="left"/>
+      <w:pPr>
+        <w:tabs>
+          <w:tab w:val="num" w:pos="2880"/>
+        </w:tabs>
+        <w:ind w:left="2880" w:hanging="360"/>
+      </w:pPr>
+      <w:rPr>
+        <w:rFonts w:ascii="Wingdings" w:hAnsi="Wingdings" w:hint="default"/>
+        <w:sz w:val="20"/>
+      </w:rPr>
+    </w:lvl>
+    <w:lvl w:ilvl="4" w:tentative="1">
+      <w:start w:val="1"/>
+      <w:numFmt w:val="bullet"/>
+      <w:lvlText w:val=""/>
+      <w:lvlJc w:val="left"/>
+      <w:pPr>
+        <w:tabs>
+          <w:tab w:val="num" w:pos="3600"/>
+        </w:tabs>
+        <w:ind w:left="3600" w:hanging="360"/>
+      </w:pPr>
+      <w:rPr>
+        <w:rFonts w:ascii="Wingdings" w:hAnsi="Wingdings" w:hint="default"/>
+        <w:sz w:val="20"/>
+      </w:rPr>
+    </w:lvl>
+    <w:lvl w:ilvl="5" w:tentative="1">
+      <w:start w:val="1"/>
+      <w:numFmt w:val="bullet"/>
+      <w:lvlText w:val=""/>
+      <w:lvlJc w:val="left"/>
+      <w:pPr>
+        <w:tabs>
+          <w:tab w:val="num" w:pos="4320"/>
+        </w:tabs>
+        <w:ind w:left="4320" w:hanging="360"/>
+      </w:pPr>
+      <w:rPr>
+        <w:rFonts w:ascii="Wingdings" w:hAnsi="Wingdings" w:hint="default"/>
+        <w:sz w:val="20"/>
+      </w:rPr>
+    </w:lvl>
+    <w:lvl w:ilvl="6" w:tentative="1">
+      <w:start w:val="1"/>
+      <w:numFmt w:val="bullet"/>
+      <w:lvlText w:val=""/>
+      <w:lvlJc w:val="left"/>
+      <w:pPr>
+        <w:tabs>
+          <w:tab w:val="num" w:pos="5040"/>
+        </w:tabs>
+        <w:ind w:left="5040" w:hanging="360"/>
+      </w:pPr>
+      <w:rPr>
+        <w:rFonts w:ascii="Wingdings" w:hAnsi="Wingdings" w:hint="default"/>
+        <w:sz w:val="20"/>
+      </w:rPr>
+    </w:lvl>
+    <w:lvl w:ilvl="7" w:tentative="1">
+      <w:start w:val="1"/>
+      <w:numFmt w:val="bullet"/>
+      <w:lvlText w:val=""/>
+      <w:lvlJc w:val="left"/>
+      <w:pPr>
+        <w:tabs>
+          <w:tab w:val="num" w:pos="5760"/>
+        </w:tabs>
+        <w:ind w:left="5760" w:hanging="360"/>
+      </w:pPr>
+      <w:rPr>
+        <w:rFonts w:ascii="Wingdings" w:hAnsi="Wingdings" w:hint="default"/>
+        <w:sz w:val="20"/>
+      </w:rPr>
+    </w:lvl>
+    <w:lvl w:ilvl="8" w:tentative="1">
+      <w:start w:val="1"/>
+      <w:numFmt w:val="bullet"/>
+      <w:lvlText w:val=""/>
+      <w:lvlJc w:val="left"/>
+      <w:pPr>
+        <w:tabs>
+          <w:tab w:val="num" w:pos="6480"/>
+        </w:tabs>
+        <w:ind w:left="6480" w:hanging="360"/>
+      </w:pPr>
+      <w:rPr>
+        <w:rFonts w:ascii="Wingdings" w:hAnsi="Wingdings" w:hint="default"/>
+        <w:sz w:val="20"/>
+      </w:rPr>
+    </w:lvl>
+  </w:abstractNum>
+  <w:num w:numId="1" w16cid:durableId="1877573136">
+    <w:abstractNumId w:val="0"/>
+  </w:num>
+  <w:num w:numId="2" w16cid:durableId="1357807173">
+    <w:abstractNumId w:val="1"/>
+  </w:num>
+</w:numbering>
 </file>
 
 <file path=word/styles.xml><?xml version="1.0" encoding="utf-8"?>

</xml_diff>